<commit_message>
# Chinh sua Use-case, Database
</commit_message>
<xml_diff>
--- a/Documents/5-LuocDoDataBase-v1.0.docx
+++ b/Documents/5-LuocDoDataBase-v1.0.docx
@@ -29,10 +29,10 @@
           <w:noProof/>
         </w:rPr>
         <w:drawing>
-          <wp:inline distT="0" distB="0" distL="0" distR="0" wp14:anchorId="76712CEE" wp14:editId="1605B278">
-            <wp:extent cx="5943600" cy="3011805"/>
+          <wp:inline distT="0" distB="0" distL="0" distR="0">
+            <wp:extent cx="6363249" cy="3814550"/>
             <wp:effectExtent l="0" t="0" r="0" b="0"/>
-            <wp:docPr id="1" name="Picture 1"/>
+            <wp:docPr id="2" name="Picture 2"/>
             <wp:cNvGraphicFramePr>
               <a:graphicFrameLocks xmlns:a="http://schemas.openxmlformats.org/drawingml/2006/main" noChangeAspect="1"/>
             </wp:cNvGraphicFramePr>
@@ -40,11 +40,17 @@
               <a:graphicData uri="http://schemas.openxmlformats.org/drawingml/2006/picture">
                 <pic:pic xmlns:pic="http://schemas.openxmlformats.org/drawingml/2006/picture">
                   <pic:nvPicPr>
-                    <pic:cNvPr id="0" name=""/>
+                    <pic:cNvPr id="0" name="DB.png"/>
                     <pic:cNvPicPr/>
                   </pic:nvPicPr>
                   <pic:blipFill>
-                    <a:blip r:embed="rId5"/>
+                    <a:blip r:embed="rId5">
+                      <a:extLst>
+                        <a:ext uri="{28A0092B-C50C-407E-A947-70E740481C1C}">
+                          <a14:useLocalDpi xmlns:a14="http://schemas.microsoft.com/office/drawing/2010/main" val="0"/>
+                        </a:ext>
+                      </a:extLst>
+                    </a:blip>
                     <a:stretch>
                       <a:fillRect/>
                     </a:stretch>
@@ -52,7 +58,7 @@
                   <pic:spPr>
                     <a:xfrm>
                       <a:off x="0" y="0"/>
-                      <a:ext cx="5943600" cy="3011805"/>
+                      <a:ext cx="6364891" cy="3815534"/>
                     </a:xfrm>
                     <a:prstGeom prst="rect">
                       <a:avLst/>
@@ -99,6 +105,8 @@
         </w:rPr>
         <w:t xml:space="preserve"> table:</w:t>
       </w:r>
+      <w:bookmarkStart w:id="0" w:name="_GoBack"/>
+      <w:bookmarkEnd w:id="0"/>
     </w:p>
     <w:p>
       <w:proofErr w:type="spellStart"/>
@@ -123,10 +131,7 @@
       </w:r>
       <w:proofErr w:type="spellEnd"/>
       <w:r>
-        <w:t>:</w:t>
-      </w:r>
-      <w:r>
-        <w:t xml:space="preserve"> </w:t>
+        <w:t xml:space="preserve">: </w:t>
       </w:r>
       <w:proofErr w:type="spellStart"/>
       <w:r>
@@ -305,10 +310,7 @@
               <w:pStyle w:val="LeftTable"/>
             </w:pPr>
             <w:r>
-              <w:t>Mã</w:t>
-            </w:r>
-            <w:r>
-              <w:t>TK</w:t>
+              <w:t>MãTK</w:t>
             </w:r>
           </w:p>
         </w:tc>
@@ -397,10 +399,7 @@
               <w:pStyle w:val="Table"/>
             </w:pPr>
             <w:r>
-              <w:t xml:space="preserve">Lưu </w:t>
-            </w:r>
-            <w:r>
-              <w:t>chứng minh nhân dân</w:t>
+              <w:t>Lưu chứng minh nhân dân</w:t>
             </w:r>
           </w:p>
         </w:tc>
@@ -461,10 +460,7 @@
               <w:pStyle w:val="Table"/>
             </w:pPr>
             <w:r>
-              <w:t xml:space="preserve">Lưu địa chỉ </w:t>
-            </w:r>
-            <w:r>
-              <w:t>khách hàng</w:t>
+              <w:t>Lưu địa chỉ khách hàng</w:t>
             </w:r>
           </w:p>
         </w:tc>
@@ -525,10 +521,7 @@
               <w:pStyle w:val="Table"/>
             </w:pPr>
             <w:r>
-              <w:t xml:space="preserve">Lưu </w:t>
-            </w:r>
-            <w:r>
-              <w:t>ngày đăng ký</w:t>
+              <w:t>Lưu ngày đăng ký</w:t>
             </w:r>
           </w:p>
         </w:tc>
@@ -647,10 +640,7 @@
       </w:r>
       <w:proofErr w:type="spellStart"/>
       <w:r>
-        <w:t>thô</w:t>
-      </w:r>
-      <w:r>
-        <w:t>ng</w:t>
+        <w:t>thông</w:t>
       </w:r>
       <w:proofErr w:type="spellEnd"/>
       <w:r>
@@ -825,13 +815,7 @@
               <w:pStyle w:val="LeftTable"/>
             </w:pPr>
             <w:r>
-              <w:t>Mã</w:t>
-            </w:r>
-            <w:r>
-              <w:t>Sổ</w:t>
-            </w:r>
-            <w:r>
-              <w:t>TK</w:t>
+              <w:t>MãSổTK</w:t>
             </w:r>
           </w:p>
         </w:tc>
@@ -859,10 +843,7 @@
               <w:pStyle w:val="Table"/>
             </w:pPr>
             <w:r>
-              <w:t>Mỗi sổ tiết kiệm</w:t>
-            </w:r>
-            <w:r>
-              <w:t xml:space="preserve"> có 1 mã duy nhất</w:t>
+              <w:t>Mỗi sổ tiết kiệm có 1 mã duy nhất</w:t>
             </w:r>
           </w:p>
         </w:tc>
@@ -942,6 +923,7 @@
               <w:pStyle w:val="Table"/>
             </w:pPr>
             <w:r>
+              <w:lastRenderedPageBreak/>
               <w:t>3</w:t>
             </w:r>
           </w:p>
@@ -984,10 +966,7 @@
               <w:pStyle w:val="Table"/>
             </w:pPr>
             <w:r>
-              <w:t xml:space="preserve">Lưu </w:t>
-            </w:r>
-            <w:r>
-              <w:t>mã của khách hàng sở hữu</w:t>
+              <w:t>Lưu mã của khách hàng sở hữu</w:t>
             </w:r>
           </w:p>
         </w:tc>
@@ -1048,10 +1027,7 @@
               <w:pStyle w:val="Table"/>
             </w:pPr>
             <w:r>
-              <w:t xml:space="preserve">Lưu ngày </w:t>
-            </w:r>
-            <w:r>
-              <w:t>mở sổ</w:t>
+              <w:t>Lưu ngày mở sổ</w:t>
             </w:r>
           </w:p>
         </w:tc>
@@ -1122,7 +1098,6 @@
     <w:p>
       <w:proofErr w:type="spellStart"/>
       <w:r>
-        <w:lastRenderedPageBreak/>
         <w:t>Bảng</w:t>
       </w:r>
       <w:proofErr w:type="spellEnd"/>
@@ -1171,10 +1146,7 @@
       </w:r>
       <w:proofErr w:type="spellStart"/>
       <w:r>
-        <w:t>thô</w:t>
-      </w:r>
-      <w:r>
-        <w:t>ng</w:t>
+        <w:t>thông</w:t>
       </w:r>
       <w:proofErr w:type="spellEnd"/>
       <w:r>
@@ -1333,10 +1305,7 @@
               <w:pStyle w:val="LeftTable"/>
             </w:pPr>
             <w:r>
-              <w:t>Mã</w:t>
-            </w:r>
-            <w:r>
-              <w:t>PhieuGD</w:t>
+              <w:t>MãPhieuGD</w:t>
             </w:r>
           </w:p>
         </w:tc>
@@ -1425,10 +1394,7 @@
               <w:pStyle w:val="Table"/>
             </w:pPr>
             <w:r>
-              <w:t xml:space="preserve">Lưu </w:t>
-            </w:r>
-            <w:r>
-              <w:t>mã sổ tiết kiệm của giao dịch</w:t>
+              <w:t>Lưu mã sổ tiết kiệm của giao dịch</w:t>
             </w:r>
           </w:p>
         </w:tc>
@@ -1489,10 +1455,7 @@
               <w:pStyle w:val="Table"/>
             </w:pPr>
             <w:r>
-              <w:t xml:space="preserve">Lưu mã </w:t>
-            </w:r>
-            <w:r>
-              <w:t>của khách hàng thực hiện</w:t>
+              <w:t>Lưu mã của khách hàng thực hiện</w:t>
             </w:r>
           </w:p>
         </w:tc>
@@ -1553,10 +1516,7 @@
               <w:pStyle w:val="Table"/>
             </w:pPr>
             <w:r>
-              <w:t xml:space="preserve">Lưu ngày </w:t>
-            </w:r>
-            <w:r>
-              <w:t>giao dịch</w:t>
+              <w:t>Lưu ngày giao dịch</w:t>
             </w:r>
           </w:p>
         </w:tc>
@@ -1685,10 +1645,7 @@
       </w:tr>
     </w:tbl>
     <w:p/>
-    <w:p>
-      <w:bookmarkStart w:id="0" w:name="_GoBack"/>
-      <w:bookmarkEnd w:id="0"/>
-    </w:p>
+    <w:p/>
     <w:sectPr>
       <w:pgSz w:w="12240" w:h="15840"/>
       <w:pgMar w:top="1440" w:right="1440" w:bottom="1440" w:left="1440" w:header="720" w:footer="720" w:gutter="0"/>

</xml_diff>